<commit_message>
Added project presentation and report
</commit_message>
<xml_diff>
--- a/Reports/SABD-relazione1.docx
+++ b/Reports/SABD-relazione1.docx
@@ -5,6 +5,7 @@
     <w:p>
       <w:pPr>
         <w:pStyle w:val="Titolo"/>
+        <w:jc w:val="both"/>
       </w:pPr>
       <w:r>
         <w:t xml:space="preserve">Sistemi e Architetture per Big Data </w:t>
@@ -13,7 +14,7 @@
     <w:p>
       <w:pPr>
         <w:pStyle w:val="Titolo"/>
-        <w:jc w:val="center"/>
+        <w:jc w:val="both"/>
         <w:rPr>
           <w:b/>
           <w:bCs/>
@@ -36,6 +37,7 @@
           <w:ilvl w:val="0"/>
           <w:numId w:val="1"/>
         </w:numPr>
+        <w:jc w:val="both"/>
         <w:rPr>
           <w:color w:val="auto"/>
         </w:rPr>
@@ -60,23 +62,7 @@
           <w:sz w:val="24"/>
           <w:szCs w:val="24"/>
         </w:rPr>
-        <w:t xml:space="preserve">Questo progetto usa il framework Spark per eseguire batch-processing su molteplici dataset appartenenti alla NYC Taxi and Limousine Commission (TLC) relativi ai mesi di </w:t>
-      </w:r>
-      <w:proofErr w:type="gramStart"/>
-      <w:r>
-        <w:rPr>
-          <w:sz w:val="24"/>
-          <w:szCs w:val="24"/>
-        </w:rPr>
-        <w:t>Dicembre</w:t>
-      </w:r>
-      <w:proofErr w:type="gramEnd"/>
-      <w:r>
-        <w:rPr>
-          <w:sz w:val="24"/>
-          <w:szCs w:val="24"/>
-        </w:rPr>
-        <w:t xml:space="preserve"> 2021, Gennaio 2022 e Febbraio 2022. In questo report, sono presentate l’architettura del progetto, le scelte progettuali e implementative delle tre queries richieste. Inoltre, sono presentate in forma grafica gli andamenti delle prestazioni per ciascuna query all’aumentare del numero di Spark Workers.</w:t>
+        <w:t>Questo progetto usa il framework Spark per eseguire batch-processing su molteplici dataset appartenenti alla NYC Taxi and Limousine Commission (TLC) relativi ai mesi di Dicembre 2021, Gennaio 2022 e Febbraio 2022. In questo report, sono presentate l’architettura del progetto, le scelte progettuali e implementative delle tre queries richieste. Inoltre, sono presentate in forma grafica gli andamenti delle prestazioni per ciascuna query all’aumentare del numero di Spark Workers.</w:t>
       </w:r>
     </w:p>
     <w:p>
@@ -86,6 +72,7 @@
           <w:ilvl w:val="0"/>
           <w:numId w:val="1"/>
         </w:numPr>
+        <w:jc w:val="both"/>
         <w:rPr>
           <w:color w:val="auto"/>
         </w:rPr>
@@ -98,6 +85,9 @@
       </w:r>
     </w:p>
     <w:p>
+      <w:pPr>
+        <w:jc w:val="both"/>
+      </w:pPr>
       <w:r>
         <w:rPr>
           <w:noProof/>
@@ -152,6 +142,7 @@
           <w:ilvl w:val="1"/>
           <w:numId w:val="1"/>
         </w:numPr>
+        <w:jc w:val="both"/>
         <w:rPr>
           <w:color w:val="auto"/>
         </w:rPr>
@@ -265,14 +256,27 @@
                               <w:r>
                                 <w:t xml:space="preserve">Figura </w:t>
                               </w:r>
-                              <w:fldSimple w:instr=" SEQ Figura \* ARABIC ">
-                                <w:r>
-                                  <w:rPr>
-                                    <w:noProof/>
-                                  </w:rPr>
-                                  <w:t>1</w:t>
-                                </w:r>
-                              </w:fldSimple>
+                              <w:r>
+                                <w:fldChar w:fldCharType="begin"/>
+                              </w:r>
+                              <w:r>
+                                <w:instrText xml:space="preserve"> SEQ Figura \* ARABIC </w:instrText>
+                              </w:r>
+                              <w:r>
+                                <w:fldChar w:fldCharType="separate"/>
+                              </w:r>
+                              <w:r>
+                                <w:rPr>
+                                  <w:noProof/>
+                                </w:rPr>
+                                <w:t>1</w:t>
+                              </w:r>
+                              <w:r>
+                                <w:rPr>
+                                  <w:noProof/>
+                                </w:rPr>
+                                <w:fldChar w:fldCharType="end"/>
+                              </w:r>
                               <w:r>
                                 <w:t xml:space="preserve"> -</w:t>
                               </w:r>
@@ -341,14 +345,27 @@
                         <w:r>
                           <w:t xml:space="preserve">Figura </w:t>
                         </w:r>
-                        <w:fldSimple w:instr=" SEQ Figura \* ARABIC ">
-                          <w:r>
-                            <w:rPr>
-                              <w:noProof/>
-                            </w:rPr>
-                            <w:t>1</w:t>
-                          </w:r>
-                        </w:fldSimple>
+                        <w:r>
+                          <w:fldChar w:fldCharType="begin"/>
+                        </w:r>
+                        <w:r>
+                          <w:instrText xml:space="preserve"> SEQ Figura \* ARABIC </w:instrText>
+                        </w:r>
+                        <w:r>
+                          <w:fldChar w:fldCharType="separate"/>
+                        </w:r>
+                        <w:r>
+                          <w:rPr>
+                            <w:noProof/>
+                          </w:rPr>
+                          <w:t>1</w:t>
+                        </w:r>
+                        <w:r>
+                          <w:rPr>
+                            <w:noProof/>
+                          </w:rPr>
+                          <w:fldChar w:fldCharType="end"/>
+                        </w:r>
                         <w:r>
                           <w:t xml:space="preserve"> -</w:t>
                         </w:r>
@@ -396,7 +413,6 @@
         </w:rPr>
         <w:t xml:space="preserve">, è stato utilizzato il framework </w:t>
       </w:r>
-      <w:proofErr w:type="spellStart"/>
       <w:r>
         <w:rPr>
           <w:b/>
@@ -424,7 +440,6 @@
         </w:rPr>
         <w:t>i</w:t>
       </w:r>
-      <w:proofErr w:type="spellEnd"/>
       <w:r>
         <w:rPr>
           <w:sz w:val="24"/>
@@ -458,27 +473,12 @@
           <w:sz w:val="24"/>
           <w:szCs w:val="24"/>
         </w:rPr>
-        <w:t xml:space="preserve">n questa fase è stata effettuata anche una pulizia dei dati, eliminando eventuali record nulli e dati inconsistenti (e.g: date che riferiscono a mesi diversi rispetto a </w:t>
-      </w:r>
-      <w:proofErr w:type="gramStart"/>
-      <w:r>
-        <w:rPr>
-          <w:sz w:val="24"/>
-          <w:szCs w:val="24"/>
-        </w:rPr>
-        <w:t>Gennaio</w:t>
-      </w:r>
-      <w:proofErr w:type="gramEnd"/>
-      <w:r>
-        <w:rPr>
-          <w:sz w:val="24"/>
-          <w:szCs w:val="24"/>
-        </w:rPr>
-        <w:t xml:space="preserve"> 2022, Febbraio 2022, Dicembre 2021). </w:t>
-      </w:r>
-    </w:p>
-    <w:p>
-      <w:pPr>
+        <w:t xml:space="preserve">n questa fase è stata effettuata anche una pulizia dei dati, eliminando eventuali record nulli e dati inconsistenti (e.g: date che riferiscono a mesi diversi rispetto a Gennaio 2022, Febbraio 2022, Dicembre 2021). </w:t>
+      </w:r>
+    </w:p>
+    <w:p>
+      <w:pPr>
+        <w:jc w:val="both"/>
         <w:rPr>
           <w:sz w:val="24"/>
           <w:szCs w:val="24"/>
@@ -503,24 +503,27 @@
           <w:sz w:val="24"/>
           <w:szCs w:val="24"/>
         </w:rPr>
-        <w:t xml:space="preserve"> degli stessi è stata completamente automatizzata</w:t>
-      </w:r>
-      <w:r>
-        <w:rPr>
-          <w:sz w:val="24"/>
-          <w:szCs w:val="24"/>
-        </w:rPr>
-        <w:t xml:space="preserve"> usando le API REST messe a disposizione da </w:t>
-      </w:r>
-      <w:proofErr w:type="spellStart"/>
-      <w:r>
-        <w:rPr>
-          <w:sz w:val="24"/>
-          <w:szCs w:val="24"/>
-        </w:rPr>
-        <w:t>NiFi</w:t>
-      </w:r>
-      <w:proofErr w:type="spellEnd"/>
+        <w:t xml:space="preserve"> degli stessi è stata </w:t>
+      </w:r>
+      <w:r>
+        <w:rPr>
+          <w:b/>
+          <w:bCs/>
+          <w:i/>
+          <w:iCs/>
+          <w:sz w:val="24"/>
+          <w:szCs w:val="24"/>
+          <w:u w:val="single"/>
+        </w:rPr>
+        <w:t>completamente automatizzata</w:t>
+      </w:r>
+      <w:r>
+        <w:rPr>
+          <w:sz w:val="24"/>
+          <w:szCs w:val="24"/>
+        </w:rPr>
+        <w:t xml:space="preserve"> usando le API REST messe a disposizione da NiFi</w:t>
+      </w:r>
       <w:r>
         <w:rPr>
           <w:sz w:val="24"/>
@@ -547,37 +550,30 @@
           <w:sz w:val="24"/>
           <w:szCs w:val="24"/>
         </w:rPr>
-        <w:t xml:space="preserve"> </w:t>
-      </w:r>
+        <w:t xml:space="preserve"> Quando i file </w:t>
+      </w:r>
+      <w:r>
+        <w:rPr>
+          <w:sz w:val="24"/>
+          <w:szCs w:val="24"/>
+        </w:rPr>
+        <w:t>da dare in input alle query sono disponibili su HDFS, il pre-processamento ha termine.</w:t>
+      </w:r>
+    </w:p>
+    <w:p>
+      <w:pPr>
+        <w:jc w:val="both"/>
+        <w:rPr>
+          <w:sz w:val="24"/>
+          <w:szCs w:val="24"/>
+        </w:rPr>
+      </w:pPr>
       <w:r>
         <w:rPr>
           <w:sz w:val="24"/>
           <w:szCs w:val="24"/>
         </w:rPr>
         <w:lastRenderedPageBreak/>
-        <w:t xml:space="preserve">Quando i file </w:t>
-      </w:r>
-      <w:r>
-        <w:rPr>
-          <w:sz w:val="24"/>
-          <w:szCs w:val="24"/>
-        </w:rPr>
-        <w:t>da dare in input alle query sono disponibili su HDFS, il pre-processamento ha termine.</w:t>
-      </w:r>
-    </w:p>
-    <w:p>
-      <w:pPr>
-        <w:jc w:val="both"/>
-        <w:rPr>
-          <w:sz w:val="24"/>
-          <w:szCs w:val="24"/>
-        </w:rPr>
-      </w:pPr>
-      <w:r>
-        <w:rPr>
-          <w:sz w:val="24"/>
-          <w:szCs w:val="24"/>
-        </w:rPr>
         <w:t xml:space="preserve">Il template </w:t>
       </w:r>
       <w:r>
@@ -735,40 +731,19 @@
                               <w:r>
                                 <w:t xml:space="preserve">Figura </w:t>
                               </w:r>
-                              <w:r>
-                                <w:fldChar w:fldCharType="begin"/>
-                              </w:r>
-                              <w:r>
-                                <w:instrText xml:space="preserve"> SEQ Figura \* ARABIC </w:instrText>
-                              </w:r>
-                              <w:r>
-                                <w:fldChar w:fldCharType="separate"/>
-                              </w:r>
-                              <w:r>
-                                <w:rPr>
-                                  <w:noProof/>
-                                </w:rPr>
-                                <w:t>2</w:t>
-                              </w:r>
-                              <w:r>
-                                <w:rPr>
-                                  <w:noProof/>
-                                </w:rPr>
-                                <w:fldChar w:fldCharType="end"/>
-                              </w:r>
+                              <w:fldSimple w:instr=" SEQ Figura \* ARABIC ">
+                                <w:r>
+                                  <w:rPr>
+                                    <w:noProof/>
+                                  </w:rPr>
+                                  <w:t>2</w:t>
+                                </w:r>
+                              </w:fldSimple>
                               <w:r>
                                 <w:t xml:space="preserve"> - </w:t>
                               </w:r>
                               <w:r>
-                                <w:t xml:space="preserve">Template </w:t>
-                              </w:r>
-                              <w:proofErr w:type="spellStart"/>
-                              <w:r>
-                                <w:t>preprocessamento</w:t>
-                              </w:r>
-                              <w:proofErr w:type="spellEnd"/>
-                              <w:r>
-                                <w:t xml:space="preserve"> query</w:t>
+                                <w:t>Template preprocessamento query</w:t>
                               </w:r>
                             </w:p>
                           </w:txbxContent>
@@ -806,40 +781,19 @@
                         <w:r>
                           <w:t xml:space="preserve">Figura </w:t>
                         </w:r>
-                        <w:r>
-                          <w:fldChar w:fldCharType="begin"/>
-                        </w:r>
-                        <w:r>
-                          <w:instrText xml:space="preserve"> SEQ Figura \* ARABIC </w:instrText>
-                        </w:r>
-                        <w:r>
-                          <w:fldChar w:fldCharType="separate"/>
-                        </w:r>
-                        <w:r>
-                          <w:rPr>
-                            <w:noProof/>
-                          </w:rPr>
-                          <w:t>2</w:t>
-                        </w:r>
-                        <w:r>
-                          <w:rPr>
-                            <w:noProof/>
-                          </w:rPr>
-                          <w:fldChar w:fldCharType="end"/>
-                        </w:r>
+                        <w:fldSimple w:instr=" SEQ Figura \* ARABIC ">
+                          <w:r>
+                            <w:rPr>
+                              <w:noProof/>
+                            </w:rPr>
+                            <w:t>2</w:t>
+                          </w:r>
+                        </w:fldSimple>
                         <w:r>
                           <w:t xml:space="preserve"> - </w:t>
                         </w:r>
                         <w:r>
-                          <w:t xml:space="preserve">Template </w:t>
-                        </w:r>
-                        <w:proofErr w:type="spellStart"/>
-                        <w:r>
-                          <w:t>preprocessamento</w:t>
-                        </w:r>
-                        <w:proofErr w:type="spellEnd"/>
-                        <w:r>
-                          <w:t xml:space="preserve"> query</w:t>
+                          <w:t>Template preprocessamento query</w:t>
                         </w:r>
                       </w:p>
                     </w:txbxContent>
@@ -917,6 +871,7 @@
           <w:ilvl w:val="1"/>
           <w:numId w:val="1"/>
         </w:numPr>
+        <w:jc w:val="both"/>
         <w:rPr>
           <w:color w:val="auto"/>
         </w:rPr>
@@ -1039,6 +994,7 @@
     </w:p>
     <w:p>
       <w:pPr>
+        <w:jc w:val="both"/>
         <w:rPr>
           <w:sz w:val="24"/>
           <w:szCs w:val="24"/>
@@ -1082,6 +1038,7 @@
     </w:p>
     <w:p>
       <w:pPr>
+        <w:jc w:val="both"/>
         <w:rPr>
           <w:sz w:val="24"/>
           <w:szCs w:val="24"/>
@@ -1130,6 +1087,7 @@
           <w:ilvl w:val="2"/>
           <w:numId w:val="1"/>
         </w:numPr>
+        <w:jc w:val="both"/>
         <w:rPr>
           <w:color w:val="auto"/>
         </w:rPr>
@@ -1396,6 +1354,9 @@
       </w:r>
     </w:p>
     <w:p>
+      <w:pPr>
+        <w:jc w:val="both"/>
+      </w:pPr>
       <w:r>
         <w:br w:type="page"/>
       </w:r>
@@ -1407,6 +1368,7 @@
           <w:ilvl w:val="2"/>
           <w:numId w:val="1"/>
         </w:numPr>
+        <w:jc w:val="both"/>
         <w:rPr>
           <w:color w:val="auto"/>
         </w:rPr>
@@ -1421,6 +1383,7 @@
     </w:p>
     <w:p>
       <w:pPr>
+        <w:jc w:val="both"/>
         <w:rPr>
           <w:noProof/>
           <w:sz w:val="24"/>
@@ -1817,6 +1780,7 @@
           <w:ilvl w:val="2"/>
           <w:numId w:val="1"/>
         </w:numPr>
+        <w:jc w:val="both"/>
         <w:rPr>
           <w:color w:val="auto"/>
         </w:rPr>
@@ -2119,7 +2083,6 @@
         </w:rPr>
         <w:t xml:space="preserve">tutti i risultati ottenuti per ogni giorno tramite un task di </w:t>
       </w:r>
-      <w:proofErr w:type="spellStart"/>
       <w:r>
         <w:rPr>
           <w:i/>
@@ -2129,7 +2092,6 @@
         </w:rPr>
         <w:t>groupByKey</w:t>
       </w:r>
-      <w:proofErr w:type="spellEnd"/>
       <w:r>
         <w:rPr>
           <w:sz w:val="24"/>
@@ -2142,23 +2104,7 @@
           <w:sz w:val="24"/>
           <w:szCs w:val="24"/>
         </w:rPr>
-        <w:t xml:space="preserve">i primi </w:t>
-      </w:r>
-      <w:proofErr w:type="gramStart"/>
-      <w:r>
-        <w:rPr>
-          <w:sz w:val="24"/>
-          <w:szCs w:val="24"/>
-        </w:rPr>
-        <w:t>5</w:t>
-      </w:r>
-      <w:proofErr w:type="gramEnd"/>
-      <w:r>
-        <w:rPr>
-          <w:sz w:val="24"/>
-          <w:szCs w:val="24"/>
-        </w:rPr>
-        <w:t xml:space="preserve"> risultati maggiori</w:t>
+        <w:t>i primi 5 risultati maggiori</w:t>
       </w:r>
       <w:r>
         <w:rPr>
@@ -2167,7 +2113,6 @@
         </w:rPr>
         <w:t xml:space="preserve"> per ogni giorno, utilizzando una </w:t>
       </w:r>
-      <w:proofErr w:type="spellStart"/>
       <w:r>
         <w:rPr>
           <w:i/>
@@ -2177,7 +2122,6 @@
         </w:rPr>
         <w:t>flatMap</w:t>
       </w:r>
-      <w:proofErr w:type="spellEnd"/>
       <w:r>
         <w:rPr>
           <w:sz w:val="24"/>
@@ -2207,15 +2151,34 @@
         <w:t xml:space="preserve"> </w:t>
       </w:r>
     </w:p>
-    <w:p/>
-    <w:p/>
-    <w:p/>
-    <w:p>
+    <w:p>
+      <w:pPr>
+        <w:jc w:val="both"/>
+      </w:pPr>
+    </w:p>
+    <w:p>
+      <w:pPr>
+        <w:jc w:val="both"/>
+      </w:pPr>
+    </w:p>
+    <w:p>
+      <w:pPr>
+        <w:jc w:val="both"/>
+      </w:pPr>
+    </w:p>
+    <w:p>
+      <w:pPr>
+        <w:jc w:val="both"/>
+      </w:pPr>
       <w:r>
         <w:br w:type="page"/>
       </w:r>
     </w:p>
-    <w:p/>
+    <w:p>
+      <w:pPr>
+        <w:jc w:val="both"/>
+      </w:pPr>
+    </w:p>
     <w:p>
       <w:pPr>
         <w:pStyle w:val="Titolo2"/>
@@ -2223,6 +2186,7 @@
           <w:ilvl w:val="1"/>
           <w:numId w:val="1"/>
         </w:numPr>
+        <w:jc w:val="both"/>
         <w:rPr>
           <w:color w:val="auto"/>
         </w:rPr>
@@ -2233,6 +2197,533 @@
         </w:rPr>
         <w:t>Post-Processing e Visualizzazione</w:t>
       </w:r>
+    </w:p>
+    <w:p>
+      <w:pPr>
+        <w:jc w:val="both"/>
+        <w:rPr>
+          <w:sz w:val="24"/>
+          <w:szCs w:val="24"/>
+        </w:rPr>
+      </w:pPr>
+      <w:r>
+        <w:rPr>
+          <w:sz w:val="24"/>
+          <w:szCs w:val="24"/>
+        </w:rPr>
+        <w:t>I dati in output da</w:t>
+      </w:r>
+      <w:r>
+        <w:rPr>
+          <w:sz w:val="24"/>
+          <w:szCs w:val="24"/>
+        </w:rPr>
+        <w:t xml:space="preserve">lla fase di processamento </w:t>
+      </w:r>
+      <w:r>
+        <w:rPr>
+          <w:sz w:val="24"/>
+          <w:szCs w:val="24"/>
+        </w:rPr>
+        <w:t>sono stati</w:t>
+      </w:r>
+      <w:r>
+        <w:rPr>
+          <w:sz w:val="24"/>
+          <w:szCs w:val="24"/>
+        </w:rPr>
+        <w:t xml:space="preserve"> salvati su HDFS in modo da rimanere persistenti e inoltre </w:t>
+      </w:r>
+      <w:r>
+        <w:rPr>
+          <w:sz w:val="24"/>
+          <w:szCs w:val="24"/>
+        </w:rPr>
+        <w:t xml:space="preserve">sono stati inseriti su una cache </w:t>
+      </w:r>
+      <w:r>
+        <w:rPr>
+          <w:b/>
+          <w:bCs/>
+          <w:sz w:val="24"/>
+          <w:szCs w:val="24"/>
+        </w:rPr>
+        <w:t>Redis</w:t>
+      </w:r>
+      <w:r>
+        <w:rPr>
+          <w:sz w:val="24"/>
+          <w:szCs w:val="24"/>
+        </w:rPr>
+        <w:t xml:space="preserve"> in modo da essere </w:t>
+      </w:r>
+      <w:r>
+        <w:rPr>
+          <w:sz w:val="24"/>
+          <w:szCs w:val="24"/>
+        </w:rPr>
+        <w:t xml:space="preserve">recuperabili con minore latenza dallo strato di visualizzazione dei dati. </w:t>
+      </w:r>
+      <w:r>
+        <w:rPr>
+          <w:sz w:val="24"/>
+          <w:szCs w:val="24"/>
+        </w:rPr>
+        <w:t xml:space="preserve">Per tutte le query è stato scelto di utilizzare un </w:t>
+      </w:r>
+      <w:r>
+        <w:rPr>
+          <w:sz w:val="24"/>
+          <w:szCs w:val="24"/>
+          <w:u w:val="single"/>
+        </w:rPr>
+        <w:t>HashSet</w:t>
+      </w:r>
+      <w:r>
+        <w:rPr>
+          <w:sz w:val="24"/>
+          <w:szCs w:val="24"/>
+        </w:rPr>
+        <w:t xml:space="preserve">. Per la query </w:t>
+      </w:r>
+      <w:r>
+        <w:rPr>
+          <w:sz w:val="24"/>
+          <w:szCs w:val="24"/>
+        </w:rPr>
+        <w:t>2</w:t>
+      </w:r>
+      <w:r>
+        <w:rPr>
+          <w:sz w:val="24"/>
+          <w:szCs w:val="24"/>
+        </w:rPr>
+        <w:t xml:space="preserve"> sono stati salvati</w:t>
+      </w:r>
+      <w:r>
+        <w:rPr>
+          <w:sz w:val="24"/>
+          <w:szCs w:val="24"/>
+        </w:rPr>
+        <w:t xml:space="preserve"> i dati in delle HashSet con chiave il giorno e l’ora e con campi che sono </w:t>
+      </w:r>
+      <w:r>
+        <w:rPr>
+          <w:sz w:val="24"/>
+          <w:szCs w:val="24"/>
+        </w:rPr>
+        <w:t>le informazioni</w:t>
+      </w:r>
+      <w:r>
+        <w:rPr>
+          <w:sz w:val="24"/>
+          <w:szCs w:val="24"/>
+        </w:rPr>
+        <w:t xml:space="preserve"> restanti</w:t>
+      </w:r>
+      <w:r>
+        <w:rPr>
+          <w:sz w:val="24"/>
+          <w:szCs w:val="24"/>
+        </w:rPr>
+        <w:t xml:space="preserve"> (mancia media e deviazione standard, metodo di pagamento più popolare e</w:t>
+      </w:r>
+      <w:r>
+        <w:rPr>
+          <w:sz w:val="24"/>
+          <w:szCs w:val="24"/>
+        </w:rPr>
+        <w:t xml:space="preserve"> le varie percentuali di distribuzione delle corse per ogni </w:t>
+      </w:r>
+      <w:r>
+        <w:rPr>
+          <w:sz w:val="24"/>
+          <w:szCs w:val="24"/>
+        </w:rPr>
+        <w:t>zona di partenza)</w:t>
+      </w:r>
+      <w:r>
+        <w:rPr>
+          <w:sz w:val="24"/>
+          <w:szCs w:val="24"/>
+        </w:rPr>
+        <w:t>.</w:t>
+      </w:r>
+      <w:r>
+        <w:rPr>
+          <w:sz w:val="24"/>
+          <w:szCs w:val="24"/>
+        </w:rPr>
+        <w:t xml:space="preserve"> Per la query 3 invece i dati sono stati salvati HashSet con chiave il giorno e le restanti informazioni come campi (</w:t>
+      </w:r>
+      <w:r>
+        <w:rPr>
+          <w:sz w:val="24"/>
+          <w:szCs w:val="24"/>
+        </w:rPr>
+        <w:t>media dei passeggeri, media e deviazione standard della tariffa media</w:t>
+      </w:r>
+      <w:r>
+        <w:rPr>
+          <w:sz w:val="24"/>
+          <w:szCs w:val="24"/>
+        </w:rPr>
+        <w:t xml:space="preserve"> per ogni zona di arrivo nella classifica). Il salvataggio dei dati su Redis è stato effettuato utilizzando la libreria </w:t>
+      </w:r>
+      <w:r>
+        <w:rPr>
+          <w:sz w:val="24"/>
+          <w:szCs w:val="24"/>
+        </w:rPr>
+        <w:t>Jedis.</w:t>
+      </w:r>
+    </w:p>
+    <w:p>
+      <w:pPr>
+        <w:jc w:val="both"/>
+        <w:rPr>
+          <w:sz w:val="24"/>
+          <w:szCs w:val="24"/>
+        </w:rPr>
+      </w:pPr>
+      <w:r>
+        <w:rPr>
+          <w:sz w:val="24"/>
+          <w:szCs w:val="24"/>
+        </w:rPr>
+        <w:t>Come fra</w:t>
+      </w:r>
+      <w:r>
+        <w:rPr>
+          <w:sz w:val="24"/>
+          <w:szCs w:val="24"/>
+        </w:rPr>
+        <w:t xml:space="preserve">mework di visualizzazione è stato utilizzato </w:t>
+      </w:r>
+      <w:r>
+        <w:rPr>
+          <w:b/>
+          <w:bCs/>
+          <w:sz w:val="24"/>
+          <w:szCs w:val="24"/>
+        </w:rPr>
+        <w:t>Grafana</w:t>
+      </w:r>
+      <w:r>
+        <w:rPr>
+          <w:sz w:val="24"/>
+          <w:szCs w:val="24"/>
+        </w:rPr>
+        <w:t>. Sono stati visualizzati i dati completi della query 1 in forma tabellare</w:t>
+      </w:r>
+      <w:r>
+        <w:rPr>
+          <w:sz w:val="24"/>
+          <w:szCs w:val="24"/>
+        </w:rPr>
+        <w:t xml:space="preserve">, mentre per le query 2 e 3 sono </w:t>
+      </w:r>
+      <w:r>
+        <w:rPr>
+          <w:sz w:val="24"/>
+          <w:szCs w:val="24"/>
+        </w:rPr>
+        <w:t>stati visualizzati so</w:t>
+      </w:r>
+      <w:r>
+        <w:rPr>
+          <w:sz w:val="24"/>
+          <w:szCs w:val="24"/>
+        </w:rPr>
+        <w:t>lo</w:t>
+      </w:r>
+      <w:r>
+        <w:rPr>
+          <w:sz w:val="24"/>
+          <w:szCs w:val="24"/>
+        </w:rPr>
+        <w:t xml:space="preserve"> alcune informazioni chiave. In particolare</w:t>
+      </w:r>
+      <w:r>
+        <w:rPr>
+          <w:sz w:val="24"/>
+          <w:szCs w:val="24"/>
+        </w:rPr>
+        <w:t>,</w:t>
+      </w:r>
+      <w:r>
+        <w:rPr>
+          <w:sz w:val="24"/>
+          <w:szCs w:val="24"/>
+        </w:rPr>
+        <w:t xml:space="preserve"> per la seconda query </w:t>
+      </w:r>
+      <w:r>
+        <w:rPr>
+          <w:sz w:val="24"/>
+          <w:szCs w:val="24"/>
+        </w:rPr>
+        <w:t xml:space="preserve">è mostrata la distribuzione </w:t>
+      </w:r>
+      <w:r>
+        <w:rPr>
+          <w:sz w:val="24"/>
+          <w:szCs w:val="24"/>
+        </w:rPr>
+        <w:t xml:space="preserve">in percentuale del numero di viaggi per </w:t>
+      </w:r>
+      <w:r>
+        <w:rPr>
+          <w:sz w:val="24"/>
+          <w:szCs w:val="24"/>
+        </w:rPr>
+        <w:t>ogni luogo</w:t>
+      </w:r>
+      <w:r>
+        <w:rPr>
+          <w:sz w:val="24"/>
+          <w:szCs w:val="24"/>
+        </w:rPr>
+        <w:t xml:space="preserve"> di partenza</w:t>
+      </w:r>
+      <w:r>
+        <w:rPr>
+          <w:sz w:val="24"/>
+          <w:szCs w:val="24"/>
+        </w:rPr>
+        <w:t xml:space="preserve"> e il valore numerico relativo al tipo di pagamento più popolare</w:t>
+      </w:r>
+      <w:r>
+        <w:rPr>
+          <w:sz w:val="24"/>
+          <w:szCs w:val="24"/>
+        </w:rPr>
+        <w:t xml:space="preserve">. </w:t>
+      </w:r>
+      <w:r>
+        <w:rPr>
+          <w:sz w:val="24"/>
+          <w:szCs w:val="24"/>
+        </w:rPr>
+        <w:t xml:space="preserve">Cambiando il valore </w:t>
+      </w:r>
+      <w:r>
+        <w:rPr>
+          <w:sz w:val="24"/>
+          <w:szCs w:val="24"/>
+        </w:rPr>
+        <w:t>alle variabili</w:t>
+      </w:r>
+      <w:r>
+        <w:rPr>
+          <w:sz w:val="24"/>
+          <w:szCs w:val="24"/>
+        </w:rPr>
+        <w:t xml:space="preserve"> di Grafana </w:t>
+      </w:r>
+      <w:r>
+        <w:rPr>
+          <w:i/>
+          <w:iCs/>
+          <w:sz w:val="24"/>
+          <w:szCs w:val="24"/>
+        </w:rPr>
+        <w:t xml:space="preserve">day </w:t>
+      </w:r>
+      <w:r>
+        <w:rPr>
+          <w:sz w:val="24"/>
+          <w:szCs w:val="24"/>
+        </w:rPr>
+        <w:t xml:space="preserve">e </w:t>
+      </w:r>
+      <w:r>
+        <w:rPr>
+          <w:i/>
+          <w:iCs/>
+          <w:sz w:val="24"/>
+          <w:szCs w:val="24"/>
+        </w:rPr>
+        <w:t>hour</w:t>
+      </w:r>
+      <w:r>
+        <w:rPr>
+          <w:sz w:val="24"/>
+          <w:szCs w:val="24"/>
+        </w:rPr>
+        <w:t xml:space="preserve"> è possibile </w:t>
+      </w:r>
+      <w:r>
+        <w:rPr>
+          <w:sz w:val="24"/>
+          <w:szCs w:val="24"/>
+        </w:rPr>
+        <w:t>cambiare i dati visualizzati.</w:t>
+      </w:r>
+      <w:r>
+        <w:rPr>
+          <w:sz w:val="24"/>
+          <w:szCs w:val="24"/>
+        </w:rPr>
+        <w:t xml:space="preserve"> </w:t>
+      </w:r>
+      <w:r>
+        <w:rPr>
+          <w:sz w:val="24"/>
+          <w:szCs w:val="24"/>
+        </w:rPr>
+        <w:t>Per quanto riguarda la terza query invece, sono stati visualizzate le informazioni relative alla classifica delle 5 destinazioni più popolari per il giorno selezionato</w:t>
+      </w:r>
+      <w:r>
+        <w:rPr>
+          <w:sz w:val="24"/>
+          <w:szCs w:val="24"/>
+        </w:rPr>
+        <w:t xml:space="preserve"> con il relativo numero di corse.</w:t>
+      </w:r>
+    </w:p>
+    <w:p>
+      <w:pPr>
+        <w:keepNext/>
+        <w:jc w:val="both"/>
+      </w:pPr>
+      <w:r>
+        <w:rPr>
+          <w:sz w:val="24"/>
+          <w:szCs w:val="24"/>
+        </w:rPr>
+        <w:drawing>
+          <wp:inline distT="0" distB="0" distL="0" distR="0" wp14:anchorId="53B0543C" wp14:editId="22A8EECD">
+            <wp:extent cx="6120130" cy="3007360"/>
+            <wp:effectExtent l="0" t="0" r="0" b="2540"/>
+            <wp:docPr id="2" name="Immagine 2" descr="Immagine che contiene testo, monitor, interni, screenshot&#10;&#10;Descrizione generata automaticamente"/>
+            <wp:cNvGraphicFramePr>
+              <a:graphicFrameLocks xmlns:a="http://schemas.openxmlformats.org/drawingml/2006/main" noChangeAspect="1"/>
+            </wp:cNvGraphicFramePr>
+            <a:graphic xmlns:a="http://schemas.openxmlformats.org/drawingml/2006/main">
+              <a:graphicData uri="http://schemas.openxmlformats.org/drawingml/2006/picture">
+                <pic:pic xmlns:pic="http://schemas.openxmlformats.org/drawingml/2006/picture">
+                  <pic:nvPicPr>
+                    <pic:cNvPr id="2" name="Immagine 2" descr="Immagine che contiene testo, monitor, interni, screenshot&#10;&#10;Descrizione generata automaticamente"/>
+                    <pic:cNvPicPr/>
+                  </pic:nvPicPr>
+                  <pic:blipFill>
+                    <a:blip r:embed="rId17"/>
+                    <a:stretch>
+                      <a:fillRect/>
+                    </a:stretch>
+                  </pic:blipFill>
+                  <pic:spPr>
+                    <a:xfrm>
+                      <a:off x="0" y="0"/>
+                      <a:ext cx="6120130" cy="3007360"/>
+                    </a:xfrm>
+                    <a:prstGeom prst="rect">
+                      <a:avLst/>
+                    </a:prstGeom>
+                  </pic:spPr>
+                </pic:pic>
+              </a:graphicData>
+            </a:graphic>
+          </wp:inline>
+        </w:drawing>
+      </w:r>
+    </w:p>
+    <w:p>
+      <w:pPr>
+        <w:pStyle w:val="Didascalia"/>
+        <w:jc w:val="both"/>
+        <w:rPr>
+          <w:sz w:val="24"/>
+          <w:szCs w:val="24"/>
+        </w:rPr>
+      </w:pPr>
+      <w:r>
+        <w:t xml:space="preserve">Figura </w:t>
+      </w:r>
+      <w:fldSimple w:instr=" SEQ Figura \* ARABIC ">
+        <w:r>
+          <w:rPr>
+            <w:noProof/>
+          </w:rPr>
+          <w:t>3</w:t>
+        </w:r>
+      </w:fldSimple>
+      <w:r>
+        <w:t xml:space="preserve"> - Dashboard Grafana completa</w:t>
+      </w:r>
+    </w:p>
+    <w:p>
+      <w:pPr>
+        <w:jc w:val="both"/>
+        <w:rPr>
+          <w:sz w:val="24"/>
+          <w:szCs w:val="24"/>
+        </w:rPr>
+      </w:pPr>
+      <w:r>
+        <w:rPr>
+          <w:sz w:val="24"/>
+          <w:szCs w:val="24"/>
+        </w:rPr>
+        <w:t xml:space="preserve">Dopo aver eseguito le tre queries, </w:t>
+      </w:r>
+      <w:r>
+        <w:rPr>
+          <w:sz w:val="24"/>
+          <w:szCs w:val="24"/>
+        </w:rPr>
+        <w:t>sarà possibile visualizzare i risultati su</w:t>
+      </w:r>
+      <w:r>
+        <w:rPr>
+          <w:sz w:val="24"/>
+          <w:szCs w:val="24"/>
+        </w:rPr>
+        <w:t xml:space="preserve"> </w:t>
+      </w:r>
+      <w:r>
+        <w:rPr>
+          <w:sz w:val="24"/>
+          <w:szCs w:val="24"/>
+        </w:rPr>
+        <w:t>Grafana sulla pagina:</w:t>
+      </w:r>
+    </w:p>
+    <w:p>
+      <w:pPr>
+        <w:jc w:val="both"/>
+        <w:rPr>
+          <w:sz w:val="24"/>
+          <w:szCs w:val="24"/>
+        </w:rPr>
+      </w:pPr>
+      <w:hyperlink r:id="rId18" w:history="1">
+        <w:r>
+          <w:rPr>
+            <w:rStyle w:val="Collegamentoipertestuale"/>
+            <w:sz w:val="24"/>
+            <w:szCs w:val="24"/>
+          </w:rPr>
+          <w:t>http://localhost:8000/d/2J8ln097k/sabd-proj</w:t>
+        </w:r>
+        <w:r>
+          <w:rPr>
+            <w:rStyle w:val="Collegamentoipertestuale"/>
+            <w:sz w:val="24"/>
+            <w:szCs w:val="24"/>
+          </w:rPr>
+          <w:t>e</w:t>
+        </w:r>
+        <w:r>
+          <w:rPr>
+            <w:rStyle w:val="Collegamentoipertestuale"/>
+            <w:sz w:val="24"/>
+            <w:szCs w:val="24"/>
+          </w:rPr>
+          <w:t>ct-1?orgId=1</w:t>
+        </w:r>
+      </w:hyperlink>
     </w:p>
     <w:p>
       <w:pPr>
@@ -2241,6 +2732,7 @@
           <w:ilvl w:val="0"/>
           <w:numId w:val="1"/>
         </w:numPr>
+        <w:jc w:val="both"/>
         <w:rPr>
           <w:color w:val="auto"/>
         </w:rPr>
@@ -2249,20 +2741,912 @@
         <w:rPr>
           <w:color w:val="auto"/>
         </w:rPr>
+        <w:lastRenderedPageBreak/>
         <w:t>Valutazione delle Performance</w:t>
       </w:r>
     </w:p>
     <w:p>
       <w:pPr>
-        <w:ind w:left="360"/>
-      </w:pPr>
-    </w:p>
-    <w:p/>
-    <w:p/>
-    <w:p/>
-    <w:p/>
+        <w:jc w:val="both"/>
+        <w:rPr>
+          <w:sz w:val="24"/>
+          <w:szCs w:val="24"/>
+        </w:rPr>
+      </w:pPr>
+      <w:r>
+        <w:rPr>
+          <w:sz w:val="24"/>
+          <w:szCs w:val="24"/>
+        </w:rPr>
+        <w:t xml:space="preserve">Per valutare le performance </w:t>
+      </w:r>
+      <w:r>
+        <w:rPr>
+          <w:sz w:val="24"/>
+          <w:szCs w:val="24"/>
+        </w:rPr>
+        <w:t xml:space="preserve">sono state prese in considerazione </w:t>
+      </w:r>
+      <w:r>
+        <w:rPr>
+          <w:sz w:val="24"/>
+          <w:szCs w:val="24"/>
+        </w:rPr>
+        <w:t xml:space="preserve">diverse configurazioni di </w:t>
+      </w:r>
+      <w:r>
+        <w:rPr>
+          <w:sz w:val="24"/>
+          <w:szCs w:val="24"/>
+        </w:rPr>
+        <w:t>deploym</w:t>
+      </w:r>
+      <w:r>
+        <w:rPr>
+          <w:sz w:val="24"/>
+          <w:szCs w:val="24"/>
+        </w:rPr>
+        <w:t xml:space="preserve">ent in termini di numero di Spark workers. </w:t>
+      </w:r>
+      <w:r>
+        <w:rPr>
+          <w:sz w:val="24"/>
+          <w:szCs w:val="24"/>
+        </w:rPr>
+        <w:t>Inoltre,</w:t>
+      </w:r>
+      <w:r>
+        <w:rPr>
+          <w:sz w:val="24"/>
+          <w:szCs w:val="24"/>
+        </w:rPr>
+        <w:t xml:space="preserve"> </w:t>
+      </w:r>
+      <w:r>
+        <w:rPr>
+          <w:sz w:val="24"/>
+          <w:szCs w:val="24"/>
+        </w:rPr>
+        <w:t xml:space="preserve">nella configurazione con 1 solo nodo worker </w:t>
+      </w:r>
+      <w:r>
+        <w:rPr>
+          <w:sz w:val="24"/>
+          <w:szCs w:val="24"/>
+        </w:rPr>
+        <w:t>sono stat</w:t>
+      </w:r>
+      <w:r>
+        <w:rPr>
+          <w:sz w:val="24"/>
+          <w:szCs w:val="24"/>
+        </w:rPr>
+        <w:t>e considerate due varianti di pipeline</w:t>
+      </w:r>
+      <w:r>
+        <w:rPr>
+          <w:sz w:val="24"/>
+          <w:szCs w:val="24"/>
+        </w:rPr>
+        <w:t xml:space="preserve">: con e senza </w:t>
+      </w:r>
+      <w:r>
+        <w:rPr>
+          <w:sz w:val="24"/>
+          <w:szCs w:val="24"/>
+        </w:rPr>
+        <w:t>fase di pre-processamento.</w:t>
+      </w:r>
+      <w:r>
+        <w:rPr>
+          <w:sz w:val="24"/>
+          <w:szCs w:val="24"/>
+        </w:rPr>
+        <w:t xml:space="preserve"> </w:t>
+      </w:r>
+    </w:p>
+    <w:p>
+      <w:pPr>
+        <w:pStyle w:val="Titolo2"/>
+        <w:numPr>
+          <w:ilvl w:val="1"/>
+          <w:numId w:val="1"/>
+        </w:numPr>
+        <w:jc w:val="both"/>
+        <w:rPr>
+          <w:color w:val="auto"/>
+        </w:rPr>
+      </w:pPr>
+      <w:r>
+        <w:rPr>
+          <w:color w:val="auto"/>
+        </w:rPr>
+        <w:t>Incluso Pre-processamento</w:t>
+      </w:r>
+    </w:p>
+    <w:p>
+      <w:pPr>
+        <w:jc w:val="both"/>
+        <w:rPr>
+          <w:sz w:val="24"/>
+          <w:szCs w:val="24"/>
+        </w:rPr>
+      </w:pPr>
+      <w:r>
+        <w:rPr>
+          <w:sz w:val="24"/>
+          <w:szCs w:val="24"/>
+        </w:rPr>
+        <w:t>Sono state effettuate</w:t>
+      </w:r>
+      <w:r>
+        <w:rPr>
+          <w:sz w:val="24"/>
+          <w:szCs w:val="24"/>
+        </w:rPr>
+        <w:t xml:space="preserve"> 10 </w:t>
+      </w:r>
+      <w:r>
+        <w:rPr>
+          <w:sz w:val="24"/>
+          <w:szCs w:val="24"/>
+        </w:rPr>
+        <w:t>esecuzioni di ogni query</w:t>
+      </w:r>
+      <w:r>
+        <w:rPr>
+          <w:sz w:val="24"/>
+          <w:szCs w:val="24"/>
+        </w:rPr>
+        <w:t xml:space="preserve">. Prima di ogni </w:t>
+      </w:r>
+      <w:r>
+        <w:rPr>
+          <w:sz w:val="24"/>
+          <w:szCs w:val="24"/>
+        </w:rPr>
+        <w:t>esecuzione</w:t>
+      </w:r>
+      <w:r>
+        <w:rPr>
+          <w:sz w:val="24"/>
+          <w:szCs w:val="24"/>
+        </w:rPr>
+        <w:t xml:space="preserve"> è stata forzata la fase di pre-processamento.</w:t>
+      </w:r>
+    </w:p>
+    <w:p>
+      <w:pPr>
+        <w:jc w:val="both"/>
+      </w:pPr>
+      <w:r>
+        <w:rPr>
+          <w:noProof/>
+        </w:rPr>
+        <w:drawing>
+          <wp:inline distT="0" distB="0" distL="0" distR="0" wp14:anchorId="3A424B6E" wp14:editId="09C211C3">
+            <wp:extent cx="2743200" cy="1684876"/>
+            <wp:effectExtent l="0" t="0" r="0" b="0"/>
+            <wp:docPr id="13" name="Immagine 13"/>
+            <wp:cNvGraphicFramePr>
+              <a:graphicFrameLocks xmlns:a="http://schemas.openxmlformats.org/drawingml/2006/main" noChangeAspect="1"/>
+            </wp:cNvGraphicFramePr>
+            <a:graphic xmlns:a="http://schemas.openxmlformats.org/drawingml/2006/main">
+              <a:graphicData uri="http://schemas.openxmlformats.org/drawingml/2006/picture">
+                <pic:pic xmlns:pic="http://schemas.openxmlformats.org/drawingml/2006/picture">
+                  <pic:nvPicPr>
+                    <pic:cNvPr id="0" name="Picture 2"/>
+                    <pic:cNvPicPr>
+                      <a:picLocks noChangeAspect="1" noChangeArrowheads="1"/>
+                    </pic:cNvPicPr>
+                  </pic:nvPicPr>
+                  <pic:blipFill>
+                    <a:blip r:embed="rId19">
+                      <a:extLst>
+                        <a:ext uri="{28A0092B-C50C-407E-A947-70E740481C1C}">
+                          <a14:useLocalDpi xmlns:a14="http://schemas.microsoft.com/office/drawing/2010/main" val="0"/>
+                        </a:ext>
+                      </a:extLst>
+                    </a:blip>
+                    <a:srcRect/>
+                    <a:stretch>
+                      <a:fillRect/>
+                    </a:stretch>
+                  </pic:blipFill>
+                  <pic:spPr bwMode="auto">
+                    <a:xfrm>
+                      <a:off x="0" y="0"/>
+                      <a:ext cx="2752864" cy="1690812"/>
+                    </a:xfrm>
+                    <a:prstGeom prst="rect">
+                      <a:avLst/>
+                    </a:prstGeom>
+                    <a:noFill/>
+                    <a:ln>
+                      <a:noFill/>
+                    </a:ln>
+                  </pic:spPr>
+                </pic:pic>
+              </a:graphicData>
+            </a:graphic>
+          </wp:inline>
+        </w:drawing>
+      </w:r>
+      <w:r>
+        <w:rPr>
+          <w:noProof/>
+        </w:rPr>
+        <w:drawing>
+          <wp:inline distT="0" distB="0" distL="0" distR="0" wp14:anchorId="4D2D510A" wp14:editId="3634CCBD">
+            <wp:extent cx="2801733" cy="1682750"/>
+            <wp:effectExtent l="0" t="0" r="0" b="0"/>
+            <wp:docPr id="14" name="Immagine 14"/>
+            <wp:cNvGraphicFramePr>
+              <a:graphicFrameLocks xmlns:a="http://schemas.openxmlformats.org/drawingml/2006/main" noChangeAspect="1"/>
+            </wp:cNvGraphicFramePr>
+            <a:graphic xmlns:a="http://schemas.openxmlformats.org/drawingml/2006/main">
+              <a:graphicData uri="http://schemas.openxmlformats.org/drawingml/2006/picture">
+                <pic:pic xmlns:pic="http://schemas.openxmlformats.org/drawingml/2006/picture">
+                  <pic:nvPicPr>
+                    <pic:cNvPr id="0" name="Picture 3"/>
+                    <pic:cNvPicPr>
+                      <a:picLocks noChangeAspect="1" noChangeArrowheads="1"/>
+                    </pic:cNvPicPr>
+                  </pic:nvPicPr>
+                  <pic:blipFill>
+                    <a:blip r:embed="rId20">
+                      <a:extLst>
+                        <a:ext uri="{28A0092B-C50C-407E-A947-70E740481C1C}">
+                          <a14:useLocalDpi xmlns:a14="http://schemas.microsoft.com/office/drawing/2010/main" val="0"/>
+                        </a:ext>
+                      </a:extLst>
+                    </a:blip>
+                    <a:srcRect/>
+                    <a:stretch>
+                      <a:fillRect/>
+                    </a:stretch>
+                  </pic:blipFill>
+                  <pic:spPr bwMode="auto">
+                    <a:xfrm>
+                      <a:off x="0" y="0"/>
+                      <a:ext cx="2823858" cy="1696038"/>
+                    </a:xfrm>
+                    <a:prstGeom prst="rect">
+                      <a:avLst/>
+                    </a:prstGeom>
+                    <a:noFill/>
+                    <a:ln>
+                      <a:noFill/>
+                    </a:ln>
+                  </pic:spPr>
+                </pic:pic>
+              </a:graphicData>
+            </a:graphic>
+          </wp:inline>
+        </w:drawing>
+      </w:r>
+    </w:p>
+    <w:p>
+      <w:pPr>
+        <w:jc w:val="both"/>
+        <w:rPr>
+          <w:sz w:val="24"/>
+          <w:szCs w:val="24"/>
+        </w:rPr>
+      </w:pPr>
+      <w:r>
+        <w:rPr>
+          <w:sz w:val="24"/>
+          <w:szCs w:val="24"/>
+        </w:rPr>
+        <w:t>È</w:t>
+      </w:r>
+      <w:r>
+        <w:rPr>
+          <w:sz w:val="24"/>
+          <w:szCs w:val="24"/>
+        </w:rPr>
+        <w:t xml:space="preserve"> possibile notare</w:t>
+      </w:r>
+      <w:r>
+        <w:rPr>
+          <w:sz w:val="24"/>
+          <w:szCs w:val="24"/>
+        </w:rPr>
+        <w:t xml:space="preserve"> come mediamente sulle varie </w:t>
+      </w:r>
+      <w:r>
+        <w:rPr>
+          <w:sz w:val="24"/>
+          <w:szCs w:val="24"/>
+        </w:rPr>
+        <w:t xml:space="preserve">esecuzioni il tempo di esecuzione si attesta </w:t>
+      </w:r>
+      <w:r>
+        <w:rPr>
+          <w:sz w:val="24"/>
+          <w:szCs w:val="24"/>
+        </w:rPr>
+        <w:t xml:space="preserve">tra i 50 e i 70 secondi </w:t>
+      </w:r>
+      <w:r>
+        <w:rPr>
+          <w:sz w:val="24"/>
+          <w:szCs w:val="24"/>
+        </w:rPr>
+        <w:t xml:space="preserve">nel caso </w:t>
+      </w:r>
+      <w:r>
+        <w:rPr>
+          <w:sz w:val="24"/>
+          <w:szCs w:val="24"/>
+        </w:rPr>
+        <w:t>delle query</w:t>
+      </w:r>
+      <w:r>
+        <w:rPr>
+          <w:sz w:val="24"/>
+          <w:szCs w:val="24"/>
+        </w:rPr>
+        <w:t xml:space="preserve"> 1 e 3 sia</w:t>
+      </w:r>
+      <w:r>
+        <w:rPr>
+          <w:sz w:val="24"/>
+          <w:szCs w:val="24"/>
+        </w:rPr>
+        <w:t xml:space="preserve"> con SparkSQL</w:t>
+      </w:r>
+      <w:r>
+        <w:rPr>
+          <w:sz w:val="24"/>
+          <w:szCs w:val="24"/>
+        </w:rPr>
+        <w:t xml:space="preserve"> e sia con </w:t>
+      </w:r>
+      <w:r>
+        <w:rPr>
+          <w:sz w:val="24"/>
+          <w:szCs w:val="24"/>
+        </w:rPr>
+        <w:t xml:space="preserve">Spark. </w:t>
+      </w:r>
+      <w:r>
+        <w:rPr>
+          <w:sz w:val="24"/>
+          <w:szCs w:val="24"/>
+        </w:rPr>
+        <w:t xml:space="preserve">Nel caso della query 2 invece è evidente come i tempi medi per eseguire la query risolta usando gli RDD sia molto meno performante rispetto all’uso dei Datasets. Questo è giustificato dal fatto che nel primo caso </w:t>
+      </w:r>
+      <w:r>
+        <w:rPr>
+          <w:sz w:val="24"/>
+          <w:szCs w:val="24"/>
+        </w:rPr>
+        <w:t>Spark non esegue alcuna ottimizzazione sui dati, e pertanto</w:t>
+      </w:r>
+      <w:r>
+        <w:rPr>
+          <w:sz w:val="24"/>
+          <w:szCs w:val="24"/>
+        </w:rPr>
+        <w:t xml:space="preserve"> se le operazioni da eseguire sono complesse, allora </w:t>
+      </w:r>
+      <w:r>
+        <w:rPr>
+          <w:sz w:val="24"/>
+          <w:szCs w:val="24"/>
+        </w:rPr>
+        <w:t>si avrà conseguentemente un tempo di processamento maggiore</w:t>
+      </w:r>
+      <w:r>
+        <w:rPr>
+          <w:sz w:val="24"/>
+          <w:szCs w:val="24"/>
+        </w:rPr>
+        <w:t>.</w:t>
+      </w:r>
+    </w:p>
+    <w:p>
+      <w:pPr>
+        <w:pStyle w:val="Titolo2"/>
+        <w:numPr>
+          <w:ilvl w:val="1"/>
+          <w:numId w:val="1"/>
+        </w:numPr>
+        <w:jc w:val="both"/>
+        <w:rPr>
+          <w:color w:val="auto"/>
+        </w:rPr>
+      </w:pPr>
+      <w:r>
+        <w:rPr>
+          <w:color w:val="auto"/>
+        </w:rPr>
+        <w:t>Escluso Pre-processamento</w:t>
+      </w:r>
+    </w:p>
+    <w:p>
+      <w:pPr>
+        <w:jc w:val="both"/>
+        <w:rPr>
+          <w:sz w:val="24"/>
+          <w:szCs w:val="24"/>
+        </w:rPr>
+      </w:pPr>
+      <w:r>
+        <w:rPr>
+          <w:sz w:val="24"/>
+          <w:szCs w:val="24"/>
+        </w:rPr>
+        <w:t xml:space="preserve">Sono state effettuate </w:t>
+      </w:r>
+      <w:r>
+        <w:rPr>
+          <w:sz w:val="24"/>
+          <w:szCs w:val="24"/>
+        </w:rPr>
+        <w:t>40</w:t>
+      </w:r>
+      <w:r>
+        <w:rPr>
+          <w:sz w:val="24"/>
+          <w:szCs w:val="24"/>
+        </w:rPr>
+        <w:t xml:space="preserve"> </w:t>
+      </w:r>
+      <w:r>
+        <w:rPr>
+          <w:sz w:val="24"/>
+          <w:szCs w:val="24"/>
+        </w:rPr>
+        <w:t xml:space="preserve">esecuzioni di ogni query. </w:t>
+      </w:r>
+      <w:r>
+        <w:rPr>
+          <w:sz w:val="24"/>
+          <w:szCs w:val="24"/>
+        </w:rPr>
+        <w:t xml:space="preserve">All’inizio della prima esecuzione di ogni query </w:t>
+      </w:r>
+      <w:r>
+        <w:rPr>
+          <w:sz w:val="24"/>
+          <w:szCs w:val="24"/>
+        </w:rPr>
+        <w:t xml:space="preserve">viene eseguita la </w:t>
+      </w:r>
+      <w:r>
+        <w:rPr>
+          <w:sz w:val="24"/>
+          <w:szCs w:val="24"/>
+        </w:rPr>
+        <w:t>fase di pre-processamento</w:t>
+      </w:r>
+      <w:r>
+        <w:rPr>
+          <w:sz w:val="24"/>
+          <w:szCs w:val="24"/>
+        </w:rPr>
+        <w:t xml:space="preserve"> solo se necessario (e comunque non </w:t>
+      </w:r>
+      <w:r>
+        <w:rPr>
+          <w:sz w:val="24"/>
+          <w:szCs w:val="24"/>
+        </w:rPr>
+        <w:t>inclusa</w:t>
+      </w:r>
+      <w:r>
+        <w:rPr>
+          <w:sz w:val="24"/>
+          <w:szCs w:val="24"/>
+        </w:rPr>
+        <w:t xml:space="preserve"> nel</w:t>
+      </w:r>
+      <w:r>
+        <w:rPr>
+          <w:sz w:val="24"/>
+          <w:szCs w:val="24"/>
+        </w:rPr>
+        <w:t>la misurazione finale)</w:t>
+      </w:r>
+      <w:r>
+        <w:rPr>
+          <w:sz w:val="24"/>
+          <w:szCs w:val="24"/>
+        </w:rPr>
+        <w:t>.</w:t>
+      </w:r>
+    </w:p>
+    <w:p>
+      <w:pPr>
+        <w:jc w:val="both"/>
+        <w:rPr>
+          <w:sz w:val="24"/>
+          <w:szCs w:val="24"/>
+        </w:rPr>
+      </w:pPr>
+      <w:r>
+        <w:rPr>
+          <w:sz w:val="24"/>
+          <w:szCs w:val="24"/>
+        </w:rPr>
+        <w:t xml:space="preserve"> </w:t>
+      </w:r>
+      <w:r>
+        <w:rPr>
+          <w:noProof/>
+          <w:sz w:val="24"/>
+          <w:szCs w:val="24"/>
+        </w:rPr>
+        <w:drawing>
+          <wp:inline distT="0" distB="0" distL="0" distR="0" wp14:anchorId="13552E4E" wp14:editId="732626FB">
+            <wp:extent cx="2766575" cy="1656493"/>
+            <wp:effectExtent l="0" t="0" r="0" b="1270"/>
+            <wp:docPr id="15" name="Immagine 15"/>
+            <wp:cNvGraphicFramePr>
+              <a:graphicFrameLocks xmlns:a="http://schemas.openxmlformats.org/drawingml/2006/main" noChangeAspect="1"/>
+            </wp:cNvGraphicFramePr>
+            <a:graphic xmlns:a="http://schemas.openxmlformats.org/drawingml/2006/main">
+              <a:graphicData uri="http://schemas.openxmlformats.org/drawingml/2006/picture">
+                <pic:pic xmlns:pic="http://schemas.openxmlformats.org/drawingml/2006/picture">
+                  <pic:nvPicPr>
+                    <pic:cNvPr id="15" name="Immagine 15"/>
+                    <pic:cNvPicPr>
+                      <a:picLocks noChangeAspect="1" noChangeArrowheads="1"/>
+                    </pic:cNvPicPr>
+                  </pic:nvPicPr>
+                  <pic:blipFill>
+                    <a:blip r:embed="rId21">
+                      <a:extLst>
+                        <a:ext uri="{28A0092B-C50C-407E-A947-70E740481C1C}">
+                          <a14:useLocalDpi xmlns:a14="http://schemas.microsoft.com/office/drawing/2010/main" val="0"/>
+                        </a:ext>
+                      </a:extLst>
+                    </a:blip>
+                    <a:stretch>
+                      <a:fillRect/>
+                    </a:stretch>
+                  </pic:blipFill>
+                  <pic:spPr bwMode="auto">
+                    <a:xfrm>
+                      <a:off x="0" y="0"/>
+                      <a:ext cx="2766575" cy="1656493"/>
+                    </a:xfrm>
+                    <a:prstGeom prst="rect">
+                      <a:avLst/>
+                    </a:prstGeom>
+                    <a:noFill/>
+                    <a:ln>
+                      <a:noFill/>
+                    </a:ln>
+                  </pic:spPr>
+                </pic:pic>
+              </a:graphicData>
+            </a:graphic>
+          </wp:inline>
+        </w:drawing>
+      </w:r>
+      <w:r>
+        <w:rPr>
+          <w:noProof/>
+          <w:sz w:val="24"/>
+          <w:szCs w:val="24"/>
+        </w:rPr>
+        <w:drawing>
+          <wp:inline distT="0" distB="0" distL="0" distR="0" wp14:anchorId="56EF5A60" wp14:editId="1F425238">
+            <wp:extent cx="2754225" cy="1654826"/>
+            <wp:effectExtent l="0" t="0" r="8255" b="2540"/>
+            <wp:docPr id="16" name="Immagine 16"/>
+            <wp:cNvGraphicFramePr>
+              <a:graphicFrameLocks xmlns:a="http://schemas.openxmlformats.org/drawingml/2006/main" noChangeAspect="1"/>
+            </wp:cNvGraphicFramePr>
+            <a:graphic xmlns:a="http://schemas.openxmlformats.org/drawingml/2006/main">
+              <a:graphicData uri="http://schemas.openxmlformats.org/drawingml/2006/picture">
+                <pic:pic xmlns:pic="http://schemas.openxmlformats.org/drawingml/2006/picture">
+                  <pic:nvPicPr>
+                    <pic:cNvPr id="16" name="Immagine 16"/>
+                    <pic:cNvPicPr>
+                      <a:picLocks noChangeAspect="1" noChangeArrowheads="1"/>
+                    </pic:cNvPicPr>
+                  </pic:nvPicPr>
+                  <pic:blipFill>
+                    <a:blip r:embed="rId22">
+                      <a:extLst>
+                        <a:ext uri="{28A0092B-C50C-407E-A947-70E740481C1C}">
+                          <a14:useLocalDpi xmlns:a14="http://schemas.microsoft.com/office/drawing/2010/main" val="0"/>
+                        </a:ext>
+                      </a:extLst>
+                    </a:blip>
+                    <a:stretch>
+                      <a:fillRect/>
+                    </a:stretch>
+                  </pic:blipFill>
+                  <pic:spPr bwMode="auto">
+                    <a:xfrm>
+                      <a:off x="0" y="0"/>
+                      <a:ext cx="2754225" cy="1654826"/>
+                    </a:xfrm>
+                    <a:prstGeom prst="rect">
+                      <a:avLst/>
+                    </a:prstGeom>
+                    <a:noFill/>
+                    <a:ln>
+                      <a:noFill/>
+                    </a:ln>
+                  </pic:spPr>
+                </pic:pic>
+              </a:graphicData>
+            </a:graphic>
+          </wp:inline>
+        </w:drawing>
+      </w:r>
+    </w:p>
+    <w:p>
+      <w:pPr>
+        <w:jc w:val="both"/>
+        <w:rPr>
+          <w:sz w:val="24"/>
+          <w:szCs w:val="24"/>
+        </w:rPr>
+      </w:pPr>
+      <w:r>
+        <w:rPr>
+          <w:sz w:val="24"/>
+          <w:szCs w:val="24"/>
+        </w:rPr>
+        <w:t>È</w:t>
+      </w:r>
+      <w:r>
+        <w:rPr>
+          <w:sz w:val="24"/>
+          <w:szCs w:val="24"/>
+        </w:rPr>
+        <w:t xml:space="preserve"> possibile notare com</w:t>
+      </w:r>
+      <w:r>
+        <w:rPr>
+          <w:sz w:val="24"/>
+          <w:szCs w:val="24"/>
+        </w:rPr>
+        <w:t xml:space="preserve">e l’esecuzione del pre-processamento con NiFi </w:t>
+      </w:r>
+      <w:r>
+        <w:rPr>
+          <w:sz w:val="24"/>
+          <w:szCs w:val="24"/>
+        </w:rPr>
+        <w:t>è non trascurabile</w:t>
+      </w:r>
+      <w:r>
+        <w:rPr>
+          <w:sz w:val="24"/>
+          <w:szCs w:val="24"/>
+        </w:rPr>
+        <w:t xml:space="preserve"> in termini di latenza</w:t>
+      </w:r>
+      <w:r>
+        <w:rPr>
+          <w:sz w:val="24"/>
+          <w:szCs w:val="24"/>
+        </w:rPr>
+        <w:t>. Ciò è dovuto</w:t>
+      </w:r>
+      <w:r>
+        <w:rPr>
+          <w:sz w:val="24"/>
+          <w:szCs w:val="24"/>
+        </w:rPr>
+        <w:t xml:space="preserve"> all’inserimento di NiFi all’ interno della pipeline di esecuzione, poiché è stato necessario aggiungere dei piccoli tempi di attesa di qualche secondo per</w:t>
+      </w:r>
+      <w:r>
+        <w:rPr>
+          <w:sz w:val="24"/>
+          <w:szCs w:val="24"/>
+        </w:rPr>
+        <w:t xml:space="preserve"> </w:t>
+      </w:r>
+      <w:r>
+        <w:rPr>
+          <w:sz w:val="24"/>
+          <w:szCs w:val="24"/>
+        </w:rPr>
+        <w:t>assicurarsi che la fase di preprocessamento sia terminata</w:t>
+      </w:r>
+      <w:r>
+        <w:rPr>
+          <w:sz w:val="24"/>
+          <w:szCs w:val="24"/>
+        </w:rPr>
+        <w:t>.</w:t>
+      </w:r>
+      <w:r>
+        <w:rPr>
+          <w:sz w:val="24"/>
+          <w:szCs w:val="24"/>
+        </w:rPr>
+        <w:t xml:space="preserve"> </w:t>
+      </w:r>
+      <w:r>
+        <w:rPr>
+          <w:sz w:val="24"/>
+          <w:szCs w:val="24"/>
+        </w:rPr>
+        <w:t>I</w:t>
+      </w:r>
+      <w:r>
+        <w:rPr>
+          <w:sz w:val="24"/>
+          <w:szCs w:val="24"/>
+        </w:rPr>
+        <w:t>nfatti</w:t>
+      </w:r>
+      <w:r>
+        <w:rPr>
+          <w:sz w:val="24"/>
+          <w:szCs w:val="24"/>
+        </w:rPr>
+        <w:t>,</w:t>
+      </w:r>
+      <w:r>
+        <w:rPr>
+          <w:sz w:val="24"/>
+          <w:szCs w:val="24"/>
+        </w:rPr>
+        <w:t xml:space="preserve"> </w:t>
+      </w:r>
+      <w:r>
+        <w:rPr>
+          <w:sz w:val="24"/>
+          <w:szCs w:val="24"/>
+        </w:rPr>
+        <w:t>l</w:t>
+      </w:r>
+      <w:r>
+        <w:rPr>
+          <w:sz w:val="24"/>
+          <w:szCs w:val="24"/>
+        </w:rPr>
+        <w:t>a latenza complessiva</w:t>
+      </w:r>
+      <w:r>
+        <w:rPr>
+          <w:sz w:val="24"/>
+          <w:szCs w:val="24"/>
+        </w:rPr>
+        <w:t xml:space="preserve"> di processamento mediamente si attesta intorno ai </w:t>
+      </w:r>
+      <w:r>
+        <w:rPr>
+          <w:sz w:val="24"/>
+          <w:szCs w:val="24"/>
+        </w:rPr>
+        <w:t>5</w:t>
+      </w:r>
+      <w:r>
+        <w:rPr>
+          <w:sz w:val="24"/>
+          <w:szCs w:val="24"/>
+        </w:rPr>
+        <w:t>-10 secondi</w:t>
+      </w:r>
+      <w:r>
+        <w:rPr>
+          <w:sz w:val="24"/>
+          <w:szCs w:val="24"/>
+        </w:rPr>
+        <w:t xml:space="preserve"> con Spark </w:t>
+      </w:r>
+      <w:r>
+        <w:rPr>
+          <w:sz w:val="24"/>
+          <w:szCs w:val="24"/>
+        </w:rPr>
+        <w:t>e &lt;</w:t>
+      </w:r>
+      <w:r>
+        <w:rPr>
+          <w:sz w:val="24"/>
+          <w:szCs w:val="24"/>
+        </w:rPr>
+        <w:t>5 secondi con SparkSQL</w:t>
+      </w:r>
+      <w:r>
+        <w:rPr>
+          <w:sz w:val="24"/>
+          <w:szCs w:val="24"/>
+        </w:rPr>
+        <w:t xml:space="preserve"> per l</w:t>
+      </w:r>
+      <w:r>
+        <w:rPr>
+          <w:sz w:val="24"/>
+          <w:szCs w:val="24"/>
+        </w:rPr>
+        <w:t>e</w:t>
+      </w:r>
+      <w:r>
+        <w:rPr>
+          <w:sz w:val="24"/>
+          <w:szCs w:val="24"/>
+        </w:rPr>
+        <w:t xml:space="preserve"> query 1 e query </w:t>
+      </w:r>
+      <w:r>
+        <w:rPr>
+          <w:sz w:val="24"/>
+          <w:szCs w:val="24"/>
+        </w:rPr>
+        <w:t>3</w:t>
+      </w:r>
+      <w:r>
+        <w:rPr>
+          <w:sz w:val="24"/>
+          <w:szCs w:val="24"/>
+        </w:rPr>
+        <w:t>;</w:t>
+      </w:r>
+      <w:r>
+        <w:rPr>
+          <w:sz w:val="24"/>
+          <w:szCs w:val="24"/>
+        </w:rPr>
+        <w:t xml:space="preserve"> e intorno ai </w:t>
+      </w:r>
+      <w:r>
+        <w:rPr>
+          <w:sz w:val="24"/>
+          <w:szCs w:val="24"/>
+        </w:rPr>
+        <w:t>35-40 secondi</w:t>
+      </w:r>
+      <w:r>
+        <w:rPr>
+          <w:sz w:val="24"/>
+          <w:szCs w:val="24"/>
+        </w:rPr>
+        <w:t xml:space="preserve"> </w:t>
+      </w:r>
+      <w:r>
+        <w:rPr>
+          <w:sz w:val="24"/>
+          <w:szCs w:val="24"/>
+        </w:rPr>
+        <w:t>con Spark e</w:t>
+      </w:r>
+      <w:r>
+        <w:rPr>
+          <w:sz w:val="24"/>
+          <w:szCs w:val="24"/>
+        </w:rPr>
+        <w:t xml:space="preserve"> </w:t>
+      </w:r>
+      <w:r>
+        <w:rPr>
+          <w:sz w:val="24"/>
+          <w:szCs w:val="24"/>
+        </w:rPr>
+        <w:t>10-12 secondi con SparkSQL.</w:t>
+      </w:r>
+    </w:p>
+    <w:p>
+      <w:pPr>
+        <w:jc w:val="both"/>
+      </w:pPr>
+    </w:p>
+    <w:p>
+      <w:pPr>
+        <w:jc w:val="both"/>
+      </w:pPr>
+    </w:p>
+    <w:p>
+      <w:pPr>
+        <w:jc w:val="both"/>
+      </w:pPr>
+    </w:p>
     <w:sectPr>
-      <w:footerReference w:type="default" r:id="rId17"/>
+      <w:footerReference w:type="default" r:id="rId23"/>
       <w:pgSz w:w="11906" w:h="16838"/>
       <w:pgMar w:top="1417" w:right="1134" w:bottom="1134" w:left="1134" w:header="708" w:footer="708" w:gutter="0"/>
       <w:cols w:space="708"/>
@@ -3177,6 +4561,41 @@
       <w:contextualSpacing/>
     </w:pPr>
   </w:style>
+  <w:style w:type="character" w:styleId="Collegamentoipertestuale">
+    <w:name w:val="Hyperlink"/>
+    <w:basedOn w:val="Carpredefinitoparagrafo"/>
+    <w:uiPriority w:val="99"/>
+    <w:unhideWhenUsed/>
+    <w:rsid w:val="00F835E6"/>
+    <w:rPr>
+      <w:color w:val="0000FF"/>
+      <w:u w:val="single"/>
+    </w:rPr>
+  </w:style>
+  <w:style w:type="character" w:styleId="Menzionenonrisolta">
+    <w:name w:val="Unresolved Mention"/>
+    <w:basedOn w:val="Carpredefinitoparagrafo"/>
+    <w:uiPriority w:val="99"/>
+    <w:semiHidden/>
+    <w:unhideWhenUsed/>
+    <w:rsid w:val="00FF345D"/>
+    <w:rPr>
+      <w:color w:val="605E5C"/>
+      <w:shd w:val="clear" w:color="auto" w:fill="E1DFDD"/>
+    </w:rPr>
+  </w:style>
+  <w:style w:type="character" w:styleId="Collegamentovisitato">
+    <w:name w:val="FollowedHyperlink"/>
+    <w:basedOn w:val="Carpredefinitoparagrafo"/>
+    <w:uiPriority w:val="99"/>
+    <w:semiHidden/>
+    <w:unhideWhenUsed/>
+    <w:rsid w:val="00673AB9"/>
+    <w:rPr>
+      <w:color w:val="954F72" w:themeColor="followedHyperlink"/>
+      <w:u w:val="single"/>
+    </w:rPr>
+  </w:style>
 </w:styles>
 </file>
 

</xml_diff>